<commit_message>
Scaler Notes and Coding assignments
Till pattern section of scaler : notes, code and assignments
</commit_message>
<xml_diff>
--- a/Learning/git-and-github/udemy/The Git & Github Bootcamp/Section 2_Introducing Git/notes.docx
+++ b/Learning/git-and-github/udemy/The Git & Github Bootcamp/Section 2_Introducing Git/notes.docx
@@ -374,6 +374,7 @@
       <w:r>
         <w:rPr>
           <w:rFonts w:ascii="Cambria" w:hAnsi="Cambria"/>
+          <w:noProof/>
           <w:sz w:val="28"/>
           <w:szCs w:val="28"/>
         </w:rPr>
@@ -490,6 +491,482 @@
           <w:szCs w:val="28"/>
         </w:rPr>
       </w:pPr>
+      <w:r>
+        <w:rPr>
+          <w:rFonts w:ascii="Cambria" w:hAnsi="Cambria"/>
+          <w:sz w:val="28"/>
+          <w:szCs w:val="28"/>
+        </w:rPr>
+        <w:t>VISUALIZING GIT:</w:t>
+      </w:r>
+    </w:p>
+    <w:p>
+      <w:pPr>
+        <w:pStyle w:val="ListParagraph"/>
+        <w:numPr>
+          <w:ilvl w:val="0"/>
+          <w:numId w:val="2"/>
+        </w:numPr>
+        <w:rPr>
+          <w:rFonts w:ascii="Cambria" w:hAnsi="Cambria"/>
+          <w:sz w:val="28"/>
+          <w:szCs w:val="28"/>
+        </w:rPr>
+      </w:pPr>
+      <w:r>
+        <w:rPr>
+          <w:rFonts w:ascii="Cambria" w:hAnsi="Cambria"/>
+          <w:sz w:val="28"/>
+          <w:szCs w:val="28"/>
+        </w:rPr>
+        <w:t xml:space="preserve">Track changes across multiple files </w:t>
+      </w:r>
+    </w:p>
+    <w:p>
+      <w:pPr>
+        <w:pStyle w:val="ListParagraph"/>
+        <w:numPr>
+          <w:ilvl w:val="0"/>
+          <w:numId w:val="2"/>
+        </w:numPr>
+        <w:rPr>
+          <w:rFonts w:ascii="Cambria" w:hAnsi="Cambria"/>
+          <w:sz w:val="28"/>
+          <w:szCs w:val="28"/>
+        </w:rPr>
+      </w:pPr>
+      <w:r>
+        <w:rPr>
+          <w:rFonts w:ascii="Cambria" w:hAnsi="Cambria"/>
+          <w:sz w:val="28"/>
+          <w:szCs w:val="28"/>
+        </w:rPr>
+        <w:t>Compare versions of a project</w:t>
+      </w:r>
+    </w:p>
+    <w:p>
+      <w:pPr>
+        <w:pStyle w:val="ListParagraph"/>
+        <w:numPr>
+          <w:ilvl w:val="0"/>
+          <w:numId w:val="2"/>
+        </w:numPr>
+        <w:rPr>
+          <w:rFonts w:ascii="Cambria" w:hAnsi="Cambria"/>
+          <w:sz w:val="28"/>
+          <w:szCs w:val="28"/>
+        </w:rPr>
+      </w:pPr>
+      <w:r>
+        <w:rPr>
+          <w:rFonts w:ascii="Cambria" w:hAnsi="Cambria"/>
+          <w:sz w:val="28"/>
+          <w:szCs w:val="28"/>
+        </w:rPr>
+        <w:t>“Time Travel” back to old versions</w:t>
+      </w:r>
+    </w:p>
+    <w:p>
+      <w:pPr>
+        <w:pStyle w:val="ListParagraph"/>
+        <w:numPr>
+          <w:ilvl w:val="0"/>
+          <w:numId w:val="2"/>
+        </w:numPr>
+        <w:rPr>
+          <w:rFonts w:ascii="Cambria" w:hAnsi="Cambria"/>
+          <w:sz w:val="28"/>
+          <w:szCs w:val="28"/>
+        </w:rPr>
+      </w:pPr>
+      <w:r>
+        <w:rPr>
+          <w:rFonts w:ascii="Cambria" w:hAnsi="Cambria"/>
+          <w:sz w:val="28"/>
+          <w:szCs w:val="28"/>
+        </w:rPr>
+        <w:t>Revert to a previous version</w:t>
+      </w:r>
+    </w:p>
+    <w:p>
+      <w:pPr>
+        <w:pStyle w:val="ListParagraph"/>
+        <w:numPr>
+          <w:ilvl w:val="0"/>
+          <w:numId w:val="2"/>
+        </w:numPr>
+        <w:rPr>
+          <w:rFonts w:ascii="Cambria" w:hAnsi="Cambria"/>
+          <w:sz w:val="28"/>
+          <w:szCs w:val="28"/>
+        </w:rPr>
+      </w:pPr>
+      <w:r>
+        <w:rPr>
+          <w:rFonts w:ascii="Cambria" w:hAnsi="Cambria"/>
+          <w:sz w:val="28"/>
+          <w:szCs w:val="28"/>
+        </w:rPr>
+        <w:t>Collaborate and share changes</w:t>
+      </w:r>
+    </w:p>
+    <w:p>
+      <w:pPr>
+        <w:pStyle w:val="ListParagraph"/>
+        <w:numPr>
+          <w:ilvl w:val="0"/>
+          <w:numId w:val="2"/>
+        </w:numPr>
+        <w:rPr>
+          <w:rFonts w:ascii="Cambria" w:hAnsi="Cambria"/>
+          <w:sz w:val="28"/>
+          <w:szCs w:val="28"/>
+        </w:rPr>
+      </w:pPr>
+      <w:r>
+        <w:rPr>
+          <w:rFonts w:ascii="Cambria" w:hAnsi="Cambria"/>
+          <w:sz w:val="28"/>
+          <w:szCs w:val="28"/>
+        </w:rPr>
+        <w:t>Combines changes</w:t>
+      </w:r>
+    </w:p>
+    <w:p>
+      <w:pPr>
+        <w:rPr>
+          <w:rFonts w:ascii="Cambria" w:hAnsi="Cambria"/>
+          <w:sz w:val="28"/>
+          <w:szCs w:val="28"/>
+        </w:rPr>
+      </w:pPr>
+    </w:p>
+    <w:p>
+      <w:pPr>
+        <w:rPr>
+          <w:rFonts w:ascii="Cambria" w:hAnsi="Cambria"/>
+          <w:sz w:val="28"/>
+          <w:szCs w:val="28"/>
+        </w:rPr>
+      </w:pPr>
+      <w:r>
+        <w:rPr>
+          <w:rFonts w:ascii="Cambria" w:hAnsi="Cambria"/>
+          <w:sz w:val="28"/>
+          <w:szCs w:val="28"/>
+        </w:rPr>
+        <w:t>If we screw things in current code or file we can revert back to last save point.</w:t>
+      </w:r>
+    </w:p>
+    <w:p>
+      <w:pPr>
+        <w:rPr>
+          <w:rFonts w:ascii="Cambria" w:hAnsi="Cambria"/>
+          <w:sz w:val="28"/>
+          <w:szCs w:val="28"/>
+        </w:rPr>
+      </w:pPr>
+    </w:p>
+    <w:p>
+      <w:pPr>
+        <w:rPr>
+          <w:rFonts w:ascii="Cambria" w:hAnsi="Cambria"/>
+          <w:sz w:val="28"/>
+          <w:szCs w:val="28"/>
+        </w:rPr>
+      </w:pPr>
+    </w:p>
+    <w:p>
+      <w:pPr>
+        <w:rPr>
+          <w:rFonts w:ascii="Cambria" w:hAnsi="Cambria"/>
+          <w:sz w:val="28"/>
+          <w:szCs w:val="28"/>
+        </w:rPr>
+      </w:pPr>
+      <w:r>
+        <w:rPr>
+          <w:rFonts w:ascii="Cambria" w:hAnsi="Cambria"/>
+          <w:sz w:val="28"/>
+          <w:szCs w:val="28"/>
+        </w:rPr>
+        <w:lastRenderedPageBreak/>
+        <w:t>HISTORY OF GIT:</w:t>
+      </w:r>
+    </w:p>
+    <w:p>
+      <w:pPr>
+        <w:rPr>
+          <w:rFonts w:ascii="Cambria" w:hAnsi="Cambria"/>
+          <w:sz w:val="28"/>
+          <w:szCs w:val="28"/>
+        </w:rPr>
+      </w:pPr>
+      <w:r>
+        <w:rPr>
+          <w:rFonts w:ascii="Cambria" w:hAnsi="Cambria"/>
+          <w:sz w:val="28"/>
+          <w:szCs w:val="28"/>
+        </w:rPr>
+        <w:t>Linus Torvalds is the creator of git, he also main developer in creation Linux</w:t>
+      </w:r>
+      <w:r>
+        <w:rPr>
+          <w:rFonts w:ascii="Cambria" w:hAnsi="Cambria"/>
+          <w:sz w:val="28"/>
+          <w:szCs w:val="28"/>
+        </w:rPr>
+        <w:t>.</w:t>
+      </w:r>
+    </w:p>
+    <w:p>
+      <w:pPr>
+        <w:rPr>
+          <w:rFonts w:ascii="Cambria" w:hAnsi="Cambria"/>
+          <w:sz w:val="28"/>
+          <w:szCs w:val="28"/>
+        </w:rPr>
+      </w:pPr>
+      <w:r>
+        <w:rPr>
+          <w:rFonts w:ascii="Cambria" w:hAnsi="Cambria"/>
+          <w:sz w:val="28"/>
+          <w:szCs w:val="28"/>
+        </w:rPr>
+        <w:drawing>
+          <wp:inline distT="0" distB="0" distL="0" distR="0" wp14:anchorId="3DC8BB95" wp14:editId="2E90BB94">
+            <wp:extent cx="5731510" cy="3525520"/>
+            <wp:effectExtent l="0" t="0" r="2540" b="0"/>
+            <wp:docPr id="1044706580" name="Picture 1"/>
+            <wp:cNvGraphicFramePr>
+              <a:graphicFrameLocks xmlns:a="http://schemas.openxmlformats.org/drawingml/2006/main" noChangeAspect="1"/>
+            </wp:cNvGraphicFramePr>
+            <a:graphic xmlns:a="http://schemas.openxmlformats.org/drawingml/2006/main">
+              <a:graphicData uri="http://schemas.openxmlformats.org/drawingml/2006/picture">
+                <pic:pic xmlns:pic="http://schemas.openxmlformats.org/drawingml/2006/picture">
+                  <pic:nvPicPr>
+                    <pic:cNvPr id="1044706580" name=""/>
+                    <pic:cNvPicPr/>
+                  </pic:nvPicPr>
+                  <pic:blipFill>
+                    <a:blip r:embed="rId8"/>
+                    <a:stretch>
+                      <a:fillRect/>
+                    </a:stretch>
+                  </pic:blipFill>
+                  <pic:spPr>
+                    <a:xfrm>
+                      <a:off x="0" y="0"/>
+                      <a:ext cx="5731510" cy="3525520"/>
+                    </a:xfrm>
+                    <a:prstGeom prst="rect">
+                      <a:avLst/>
+                    </a:prstGeom>
+                  </pic:spPr>
+                </pic:pic>
+              </a:graphicData>
+            </a:graphic>
+          </wp:inline>
+        </w:drawing>
+      </w:r>
+    </w:p>
+    <w:p>
+      <w:pPr>
+        <w:rPr>
+          <w:rFonts w:ascii="Cambria" w:hAnsi="Cambria"/>
+          <w:sz w:val="28"/>
+          <w:szCs w:val="28"/>
+        </w:rPr>
+      </w:pPr>
+    </w:p>
+    <w:p>
+      <w:pPr>
+        <w:rPr>
+          <w:rFonts w:ascii="Cambria" w:hAnsi="Cambria"/>
+          <w:sz w:val="28"/>
+          <w:szCs w:val="28"/>
+        </w:rPr>
+      </w:pPr>
+    </w:p>
+    <w:p>
+      <w:pPr>
+        <w:rPr>
+          <w:rFonts w:ascii="Cambria" w:hAnsi="Cambria"/>
+          <w:sz w:val="28"/>
+          <w:szCs w:val="28"/>
+        </w:rPr>
+      </w:pPr>
+      <w:r>
+        <w:rPr>
+          <w:rFonts w:ascii="Cambria" w:hAnsi="Cambria"/>
+          <w:sz w:val="28"/>
+          <w:szCs w:val="28"/>
+        </w:rPr>
+        <w:t>WHO USES GIT:</w:t>
+      </w:r>
+    </w:p>
+    <w:p>
+      <w:pPr>
+        <w:rPr>
+          <w:rFonts w:ascii="Cambria" w:hAnsi="Cambria"/>
+          <w:sz w:val="28"/>
+          <w:szCs w:val="28"/>
+        </w:rPr>
+      </w:pPr>
+      <w:r>
+        <w:rPr>
+          <w:rFonts w:ascii="Cambria" w:hAnsi="Cambria"/>
+          <w:sz w:val="28"/>
+          <w:szCs w:val="28"/>
+        </w:rPr>
+        <w:t>Engineers and coders</w:t>
+      </w:r>
+    </w:p>
+    <w:p>
+      <w:pPr>
+        <w:rPr>
+          <w:rFonts w:ascii="Cambria" w:hAnsi="Cambria"/>
+          <w:sz w:val="28"/>
+          <w:szCs w:val="28"/>
+        </w:rPr>
+      </w:pPr>
+      <w:r>
+        <w:rPr>
+          <w:rFonts w:ascii="Cambria" w:hAnsi="Cambria"/>
+          <w:sz w:val="28"/>
+          <w:szCs w:val="28"/>
+        </w:rPr>
+        <w:t>Tech-Adjacent Roles</w:t>
+      </w:r>
+    </w:p>
+    <w:p>
+      <w:pPr>
+        <w:rPr>
+          <w:rFonts w:ascii="Cambria" w:hAnsi="Cambria"/>
+          <w:sz w:val="28"/>
+          <w:szCs w:val="28"/>
+        </w:rPr>
+      </w:pPr>
+      <w:r>
+        <w:rPr>
+          <w:rFonts w:ascii="Cambria" w:hAnsi="Cambria"/>
+          <w:sz w:val="28"/>
+          <w:szCs w:val="28"/>
+        </w:rPr>
+        <w:t>Governments</w:t>
+      </w:r>
+    </w:p>
+    <w:p>
+      <w:pPr>
+        <w:rPr>
+          <w:rFonts w:ascii="Cambria" w:hAnsi="Cambria"/>
+          <w:sz w:val="28"/>
+          <w:szCs w:val="28"/>
+        </w:rPr>
+      </w:pPr>
+      <w:r>
+        <w:rPr>
+          <w:rFonts w:ascii="Cambria" w:hAnsi="Cambria"/>
+          <w:sz w:val="28"/>
+          <w:szCs w:val="28"/>
+        </w:rPr>
+        <w:t>Scientists</w:t>
+      </w:r>
+    </w:p>
+    <w:p>
+      <w:pPr>
+        <w:rPr>
+          <w:rFonts w:ascii="Cambria" w:hAnsi="Cambria"/>
+          <w:sz w:val="28"/>
+          <w:szCs w:val="28"/>
+        </w:rPr>
+      </w:pPr>
+      <w:r>
+        <w:rPr>
+          <w:rFonts w:ascii="Cambria" w:hAnsi="Cambria"/>
+          <w:sz w:val="28"/>
+          <w:szCs w:val="28"/>
+        </w:rPr>
+        <w:t>Writers</w:t>
+      </w:r>
+    </w:p>
+    <w:p>
+      <w:pPr>
+        <w:rPr>
+          <w:rFonts w:ascii="Cambria" w:hAnsi="Cambria"/>
+          <w:sz w:val="28"/>
+          <w:szCs w:val="28"/>
+        </w:rPr>
+      </w:pPr>
+      <w:r>
+        <w:rPr>
+          <w:rFonts w:ascii="Cambria" w:hAnsi="Cambria"/>
+          <w:sz w:val="28"/>
+          <w:szCs w:val="28"/>
+        </w:rPr>
+        <w:lastRenderedPageBreak/>
+        <w:t xml:space="preserve"> </w:t>
+      </w:r>
+      <w:r>
+        <w:rPr>
+          <w:rFonts w:ascii="Cambria" w:hAnsi="Cambria"/>
+          <w:sz w:val="28"/>
+          <w:szCs w:val="28"/>
+        </w:rPr>
+        <w:drawing>
+          <wp:inline distT="0" distB="0" distL="0" distR="0" wp14:anchorId="50C56BBD" wp14:editId="5AD58707">
+            <wp:extent cx="5731510" cy="3221990"/>
+            <wp:effectExtent l="0" t="0" r="2540" b="0"/>
+            <wp:docPr id="242997483" name="Picture 1"/>
+            <wp:cNvGraphicFramePr>
+              <a:graphicFrameLocks xmlns:a="http://schemas.openxmlformats.org/drawingml/2006/main" noChangeAspect="1"/>
+            </wp:cNvGraphicFramePr>
+            <a:graphic xmlns:a="http://schemas.openxmlformats.org/drawingml/2006/main">
+              <a:graphicData uri="http://schemas.openxmlformats.org/drawingml/2006/picture">
+                <pic:pic xmlns:pic="http://schemas.openxmlformats.org/drawingml/2006/picture">
+                  <pic:nvPicPr>
+                    <pic:cNvPr id="242997483" name=""/>
+                    <pic:cNvPicPr/>
+                  </pic:nvPicPr>
+                  <pic:blipFill>
+                    <a:blip r:embed="rId9"/>
+                    <a:stretch>
+                      <a:fillRect/>
+                    </a:stretch>
+                  </pic:blipFill>
+                  <pic:spPr>
+                    <a:xfrm>
+                      <a:off x="0" y="0"/>
+                      <a:ext cx="5731510" cy="3221990"/>
+                    </a:xfrm>
+                    <a:prstGeom prst="rect">
+                      <a:avLst/>
+                    </a:prstGeom>
+                  </pic:spPr>
+                </pic:pic>
+              </a:graphicData>
+            </a:graphic>
+          </wp:inline>
+        </w:drawing>
+      </w:r>
+    </w:p>
+    <w:p>
+      <w:pPr>
+        <w:rPr>
+          <w:rFonts w:ascii="Cambria" w:hAnsi="Cambria"/>
+          <w:sz w:val="28"/>
+          <w:szCs w:val="28"/>
+        </w:rPr>
+      </w:pPr>
+    </w:p>
+    <w:p>
+      <w:pPr>
+        <w:rPr>
+          <w:rFonts w:ascii="Cambria" w:hAnsi="Cambria"/>
+          <w:sz w:val="28"/>
+          <w:szCs w:val="28"/>
+        </w:rPr>
+      </w:pPr>
     </w:p>
     <w:sectPr>
       <w:pgSz w:w="11906" w:h="16838"/>
@@ -615,8 +1092,100 @@
       </w:rPr>
     </w:lvl>
   </w:abstractNum>
+  <w:abstractNum w:abstractNumId="1" w15:restartNumberingAfterBreak="0">
+    <w:nsid w:val="13A84D1D"/>
+    <w:multiLevelType w:val="hybridMultilevel"/>
+    <w:tmpl w:val="139A5B90"/>
+    <w:lvl w:ilvl="0" w:tplc="4009000F">
+      <w:start w:val="1"/>
+      <w:numFmt w:val="decimal"/>
+      <w:lvlText w:val="%1."/>
+      <w:lvlJc w:val="left"/>
+      <w:pPr>
+        <w:ind w:left="720" w:hanging="360"/>
+      </w:pPr>
+      <w:rPr>
+        <w:rFonts w:hint="default"/>
+      </w:rPr>
+    </w:lvl>
+    <w:lvl w:ilvl="1" w:tplc="40090019" w:tentative="1">
+      <w:start w:val="1"/>
+      <w:numFmt w:val="lowerLetter"/>
+      <w:lvlText w:val="%2."/>
+      <w:lvlJc w:val="left"/>
+      <w:pPr>
+        <w:ind w:left="1440" w:hanging="360"/>
+      </w:pPr>
+    </w:lvl>
+    <w:lvl w:ilvl="2" w:tplc="4009001B" w:tentative="1">
+      <w:start w:val="1"/>
+      <w:numFmt w:val="lowerRoman"/>
+      <w:lvlText w:val="%3."/>
+      <w:lvlJc w:val="right"/>
+      <w:pPr>
+        <w:ind w:left="2160" w:hanging="180"/>
+      </w:pPr>
+    </w:lvl>
+    <w:lvl w:ilvl="3" w:tplc="4009000F" w:tentative="1">
+      <w:start w:val="1"/>
+      <w:numFmt w:val="decimal"/>
+      <w:lvlText w:val="%4."/>
+      <w:lvlJc w:val="left"/>
+      <w:pPr>
+        <w:ind w:left="2880" w:hanging="360"/>
+      </w:pPr>
+    </w:lvl>
+    <w:lvl w:ilvl="4" w:tplc="40090019" w:tentative="1">
+      <w:start w:val="1"/>
+      <w:numFmt w:val="lowerLetter"/>
+      <w:lvlText w:val="%5."/>
+      <w:lvlJc w:val="left"/>
+      <w:pPr>
+        <w:ind w:left="3600" w:hanging="360"/>
+      </w:pPr>
+    </w:lvl>
+    <w:lvl w:ilvl="5" w:tplc="4009001B" w:tentative="1">
+      <w:start w:val="1"/>
+      <w:numFmt w:val="lowerRoman"/>
+      <w:lvlText w:val="%6."/>
+      <w:lvlJc w:val="right"/>
+      <w:pPr>
+        <w:ind w:left="4320" w:hanging="180"/>
+      </w:pPr>
+    </w:lvl>
+    <w:lvl w:ilvl="6" w:tplc="4009000F" w:tentative="1">
+      <w:start w:val="1"/>
+      <w:numFmt w:val="decimal"/>
+      <w:lvlText w:val="%7."/>
+      <w:lvlJc w:val="left"/>
+      <w:pPr>
+        <w:ind w:left="5040" w:hanging="360"/>
+      </w:pPr>
+    </w:lvl>
+    <w:lvl w:ilvl="7" w:tplc="40090019" w:tentative="1">
+      <w:start w:val="1"/>
+      <w:numFmt w:val="lowerLetter"/>
+      <w:lvlText w:val="%8."/>
+      <w:lvlJc w:val="left"/>
+      <w:pPr>
+        <w:ind w:left="5760" w:hanging="360"/>
+      </w:pPr>
+    </w:lvl>
+    <w:lvl w:ilvl="8" w:tplc="4009001B" w:tentative="1">
+      <w:start w:val="1"/>
+      <w:numFmt w:val="lowerRoman"/>
+      <w:lvlText w:val="%9."/>
+      <w:lvlJc w:val="right"/>
+      <w:pPr>
+        <w:ind w:left="6480" w:hanging="180"/>
+      </w:pPr>
+    </w:lvl>
+  </w:abstractNum>
   <w:num w:numId="1" w16cid:durableId="1311209383">
     <w:abstractNumId w:val="0"/>
+  </w:num>
+  <w:num w:numId="2" w16cid:durableId="1468930182">
+    <w:abstractNumId w:val="1"/>
   </w:num>
 </w:numbering>
 </file>
@@ -1224,6 +1793,7 @@
   <w:style w:type="character" w:default="1" w:styleId="DefaultParagraphFont">
     <w:name w:val="Default Paragraph Font"/>
     <w:uiPriority w:val="1"/>
+    <w:semiHidden/>
     <w:unhideWhenUsed/>
   </w:style>
   <w:style w:type="table" w:default="1" w:styleId="TableNormal">

</xml_diff>